<commit_message>
Update submission and CV
</commit_message>
<xml_diff>
--- a/isre2017/content.docx
+++ b/isre2017/content.docx
@@ -87,61 +87,7 @@
           <w:sz w:val="30"/>
           <w:szCs w:val="30"/>
         </w:rPr>
-        <w:t xml:space="preserve"> International Society for Research on Emotion conference brings together researchers from </w:t>
-      </w:r>
-      <w:r>
-        <w:rPr>
-          <w:rFonts w:ascii="Source Sans Pro" w:hAnsi="Source Sans Pro"/>
-          <w:color w:val="222222"/>
-          <w:sz w:val="30"/>
-          <w:szCs w:val="30"/>
-        </w:rPr>
-        <w:t>all the disciplines involved in the study of emotion from all over the world to meet and share the</w:t>
-      </w:r>
-      <w:r>
-        <w:rPr>
-          <w:rFonts w:ascii="Source Sans Pro" w:hAnsi="Source Sans Pro"/>
-          <w:color w:val="222222"/>
-          <w:sz w:val="30"/>
-          <w:szCs w:val="30"/>
-        </w:rPr>
-        <w:t>ir work</w:t>
-      </w:r>
-      <w:r>
-        <w:rPr>
-          <w:rFonts w:ascii="Source Sans Pro" w:hAnsi="Source Sans Pro"/>
-          <w:color w:val="222222"/>
-          <w:sz w:val="30"/>
-          <w:szCs w:val="30"/>
-        </w:rPr>
-        <w:t xml:space="preserve">. </w:t>
-      </w:r>
-      <w:r>
-        <w:rPr>
-          <w:rFonts w:ascii="Source Sans Pro" w:hAnsi="Source Sans Pro"/>
-          <w:color w:val="222222"/>
-          <w:sz w:val="30"/>
-          <w:szCs w:val="30"/>
-        </w:rPr>
-        <w:t>Come to ISRE 2017 to learn the state-of-the-art</w:t>
-      </w:r>
-      <w:r>
-        <w:rPr>
-          <w:rFonts w:ascii="Source Sans Pro" w:hAnsi="Source Sans Pro"/>
-          <w:color w:val="222222"/>
-          <w:sz w:val="30"/>
-          <w:szCs w:val="30"/>
-        </w:rPr>
-        <w:t xml:space="preserve"> in emotion research</w:t>
-      </w:r>
-      <w:r>
-        <w:rPr>
-          <w:rFonts w:ascii="Source Sans Pro" w:hAnsi="Source Sans Pro"/>
-          <w:color w:val="222222"/>
-          <w:sz w:val="30"/>
-          <w:szCs w:val="30"/>
-        </w:rPr>
-        <w:t>.</w:t>
+        <w:t xml:space="preserve"> International Society for Research on Emotion conference brings together researchers from all the disciplines involved in the study of emotion from all over the world to meet and share their work. Come to ISRE 2017 to learn the state-of-the-art in emotion research.</w:t>
       </w:r>
     </w:p>
     <w:p>
@@ -162,28 +108,8 @@
           <w:sz w:val="30"/>
           <w:szCs w:val="30"/>
         </w:rPr>
-        <w:t xml:space="preserve">As an </w:t>
-      </w:r>
-      <w:r>
-        <w:rPr>
-          <w:rFonts w:ascii="Source Sans Pro" w:hAnsi="Source Sans Pro"/>
-          <w:color w:val="222222"/>
-          <w:sz w:val="30"/>
-          <w:szCs w:val="30"/>
-        </w:rPr>
-        <w:t>emotion researcher</w:t>
-      </w:r>
-      <w:r>
-        <w:rPr>
-          <w:rFonts w:ascii="Source Sans Pro" w:hAnsi="Source Sans Pro"/>
-          <w:color w:val="222222"/>
-          <w:sz w:val="30"/>
-          <w:szCs w:val="30"/>
-        </w:rPr>
-        <w:t xml:space="preserve"> - whether from the humanities, the social sciences, the behavioral and brain sciences, or any other domain - ISRE 2017 awaits you. We are looking forward to meeting you in St. Louis next July!</w:t>
-      </w:r>
-      <w:bookmarkStart w:id="0" w:name="_GoBack"/>
-      <w:bookmarkEnd w:id="0"/>
+        <w:t>As an emotion researcher - whether from the humanities, the social sciences, the behavioral and brain sciences, or any other domain - ISRE 2017 awaits you. We are looking forward to meeting you in St. Louis next July!</w:t>
+      </w:r>
     </w:p>
     <w:p>
       <w:pPr>
@@ -654,7 +580,43 @@
           <w:sz w:val="30"/>
           <w:szCs w:val="30"/>
         </w:rPr>
-        <w:t>Perhaps the most valuable outcome of these many meetings—apart from the terrific times enjoyed by the members on each occasion—were the cross-disciplinary friendships and collaborations that have integrated what once were small and isolated pockets of research tucked away in the corners of various disciplines into a prominent and powerful multi-faceted research discipline.</w:t>
+        <w:t>Perhaps the most valuable outcome of these many meetings—apart from the terrific times enjoyed by the members on each occasion—</w:t>
+      </w:r>
+      <w:r>
+        <w:rPr>
+          <w:rFonts w:ascii="Source Sans Pro" w:hAnsi="Source Sans Pro"/>
+          <w:color w:val="222222"/>
+          <w:sz w:val="30"/>
+          <w:szCs w:val="30"/>
+        </w:rPr>
+        <w:t>have been</w:t>
+      </w:r>
+      <w:r>
+        <w:rPr>
+          <w:rFonts w:ascii="Source Sans Pro" w:hAnsi="Source Sans Pro"/>
+          <w:color w:val="222222"/>
+          <w:sz w:val="30"/>
+          <w:szCs w:val="30"/>
+        </w:rPr>
+        <w:t xml:space="preserve"> the cross-disciplinary </w:t>
+      </w:r>
+      <w:r>
+        <w:rPr>
+          <w:rFonts w:ascii="Source Sans Pro" w:hAnsi="Source Sans Pro"/>
+          <w:color w:val="222222"/>
+          <w:sz w:val="30"/>
+          <w:szCs w:val="30"/>
+        </w:rPr>
+        <w:t>relationships</w:t>
+      </w:r>
+      <w:r>
+        <w:rPr>
+          <w:rFonts w:ascii="Source Sans Pro" w:hAnsi="Source Sans Pro"/>
+          <w:color w:val="222222"/>
+          <w:sz w:val="30"/>
+          <w:szCs w:val="30"/>
+        </w:rPr>
+        <w:t xml:space="preserve"> that have integrated what once were isolated pockets of research tucked away in the corners of various disciplines into a prominent and powerful multi-faceted research discipline.</w:t>
       </w:r>
     </w:p>
     <w:p>
@@ -668,14 +630,96 @@
           <w:szCs w:val="30"/>
         </w:rPr>
       </w:pPr>
-      <w:r>
-        <w:rPr>
-          <w:rFonts w:ascii="Source Sans Pro" w:hAnsi="Source Sans Pro"/>
-          <w:color w:val="222222"/>
-          <w:sz w:val="30"/>
-          <w:szCs w:val="30"/>
-        </w:rPr>
-        <w:t>ISRE is organized as a multi-disciplinary, international society. Meetings are alternated between continents, and the presidency and the Executive Committee are elected with the diversity of interests of the society in mind. An excellent newsletter (now on line) informs the membership of ISRE news and announces a wide variety of coming events in the field. It also contains articles of interest written by various researchers, typically focused on a single topic (e.g. jealousy, nasty emotions, basic emotions, etc.) for a professional audience, but written accessibly so that members in various disciplines are kept abreast of the most exciting new views and findings in a wide range of fields. There is also a </w:t>
+      <w:bookmarkStart w:id="0" w:name="_GoBack"/>
+      <w:r>
+        <w:rPr>
+          <w:rFonts w:ascii="Source Sans Pro" w:hAnsi="Source Sans Pro"/>
+          <w:color w:val="222222"/>
+          <w:sz w:val="30"/>
+          <w:szCs w:val="30"/>
+        </w:rPr>
+        <w:t>ISRE has an excellent online newsletter that</w:t>
+      </w:r>
+      <w:r>
+        <w:rPr>
+          <w:rFonts w:ascii="Source Sans Pro" w:hAnsi="Source Sans Pro"/>
+          <w:color w:val="222222"/>
+          <w:sz w:val="30"/>
+          <w:szCs w:val="30"/>
+        </w:rPr>
+        <w:t xml:space="preserve"> informs members of ISRE news</w:t>
+      </w:r>
+      <w:r>
+        <w:rPr>
+          <w:rFonts w:ascii="Source Sans Pro" w:hAnsi="Source Sans Pro"/>
+          <w:color w:val="222222"/>
+          <w:sz w:val="30"/>
+          <w:szCs w:val="30"/>
+        </w:rPr>
+        <w:t>,</w:t>
+      </w:r>
+      <w:r>
+        <w:rPr>
+          <w:rFonts w:ascii="Source Sans Pro" w:hAnsi="Source Sans Pro"/>
+          <w:color w:val="222222"/>
+          <w:sz w:val="30"/>
+          <w:szCs w:val="30"/>
+        </w:rPr>
+        <w:t xml:space="preserve"> </w:t>
+      </w:r>
+      <w:r>
+        <w:rPr>
+          <w:rFonts w:ascii="Source Sans Pro" w:hAnsi="Source Sans Pro"/>
+          <w:color w:val="222222"/>
+          <w:sz w:val="30"/>
+          <w:szCs w:val="30"/>
+        </w:rPr>
+        <w:t>up</w:t>
+      </w:r>
+      <w:r>
+        <w:rPr>
+          <w:rFonts w:ascii="Source Sans Pro" w:hAnsi="Source Sans Pro"/>
+          <w:color w:val="222222"/>
+          <w:sz w:val="30"/>
+          <w:szCs w:val="30"/>
+        </w:rPr>
+        <w:t>coming events</w:t>
+      </w:r>
+      <w:r>
+        <w:rPr>
+          <w:rFonts w:ascii="Source Sans Pro" w:hAnsi="Source Sans Pro"/>
+          <w:color w:val="222222"/>
+          <w:sz w:val="30"/>
+          <w:szCs w:val="30"/>
+        </w:rPr>
+        <w:t xml:space="preserve">, and </w:t>
+      </w:r>
+      <w:r>
+        <w:rPr>
+          <w:rFonts w:ascii="Source Sans Pro" w:hAnsi="Source Sans Pro"/>
+          <w:color w:val="222222"/>
+          <w:sz w:val="30"/>
+          <w:szCs w:val="30"/>
+        </w:rPr>
+        <w:t>articles written by researchers, typically focused on a single topic (e.g. jealousy, nast</w:t>
+      </w:r>
+      <w:r>
+        <w:rPr>
+          <w:rFonts w:ascii="Source Sans Pro" w:hAnsi="Source Sans Pro"/>
+          <w:color w:val="222222"/>
+          <w:sz w:val="30"/>
+          <w:szCs w:val="30"/>
+        </w:rPr>
+        <w:t>y emotions, basic emotions</w:t>
+      </w:r>
+      <w:r>
+        <w:rPr>
+          <w:rFonts w:ascii="Source Sans Pro" w:hAnsi="Source Sans Pro"/>
+          <w:color w:val="222222"/>
+          <w:sz w:val="30"/>
+          <w:szCs w:val="30"/>
+        </w:rPr>
+        <w:t>) for a professional audience, but written accessibly so that members in various disciplines are kept abreast of the most exciting new views and findings in a wide range of fields. There is also a </w:t>
       </w:r>
       <w:hyperlink r:id="rId6" w:history="1">
         <w:proofErr w:type="spellStart"/>
@@ -729,7 +773,7 @@
           <w:sz w:val="30"/>
           <w:szCs w:val="30"/>
         </w:rPr>
-        <w:t xml:space="preserve">, and a convenient </w:t>
+        <w:t xml:space="preserve">, and a </w:t>
       </w:r>
       <w:proofErr w:type="spellStart"/>
       <w:r>
@@ -749,9 +793,10 @@
           <w:sz w:val="30"/>
           <w:szCs w:val="30"/>
         </w:rPr>
-        <w:t xml:space="preserve"> for communicating with the entire membership. Among many other things—ongoing debates, research inquiries, and reference searches—this has become an active announcement and recruitment tool for open jobs and research opportunities.</w:t>
+        <w:t xml:space="preserve"> for communicating with the entire membership.</w:t>
       </w:r>
     </w:p>
+    <w:bookmarkEnd w:id="0"/>
     <w:p>
       <w:pPr>
         <w:pStyle w:val="NormalWeb"/>
@@ -1017,6 +1062,7 @@
     <w:lsdException w:name="HTML Sample" w:semiHidden="1" w:unhideWhenUsed="1"/>
     <w:lsdException w:name="HTML Typewriter" w:semiHidden="1" w:unhideWhenUsed="1"/>
     <w:lsdException w:name="HTML Variable" w:semiHidden="1" w:unhideWhenUsed="1"/>
+    <w:lsdException w:name="Normal Table" w:semiHidden="1" w:unhideWhenUsed="1"/>
     <w:lsdException w:name="annotation subject" w:semiHidden="1" w:unhideWhenUsed="1"/>
     <w:lsdException w:name="No List" w:semiHidden="1" w:unhideWhenUsed="1"/>
     <w:lsdException w:name="Outline List 1" w:semiHidden="1" w:unhideWhenUsed="1"/>
@@ -1062,9 +1108,11 @@
     <w:lsdException w:name="Table Subtle 1" w:semiHidden="1" w:unhideWhenUsed="1"/>
     <w:lsdException w:name="Table Subtle 2" w:semiHidden="1" w:unhideWhenUsed="1"/>
     <w:lsdException w:name="Table Web 1" w:semiHidden="1" w:unhideWhenUsed="1"/>
+    <w:lsdException w:name="Table Web 2" w:semiHidden="1" w:unhideWhenUsed="1"/>
     <w:lsdException w:name="Table Web 3" w:semiHidden="1" w:unhideWhenUsed="1"/>
     <w:lsdException w:name="Balloon Text" w:semiHidden="1" w:unhideWhenUsed="1"/>
     <w:lsdException w:name="Table Grid" w:uiPriority="39"/>
+    <w:lsdException w:name="Table Theme" w:semiHidden="1" w:unhideWhenUsed="1"/>
     <w:lsdException w:name="Note Level 1" w:semiHidden="1" w:unhideWhenUsed="1"/>
     <w:lsdException w:name="Note Level 2" w:semiHidden="1" w:unhideWhenUsed="1"/>
     <w:lsdException w:name="Note Level 3" w:semiHidden="1" w:unhideWhenUsed="1"/>

</xml_diff>